<commit_message>
update introduction for report
</commit_message>
<xml_diff>
--- a/Scene Parsing/report/cv_midterm_report.docx
+++ b/Scene Parsing/report/cv_midterm_report.docx
@@ -816,7 +816,21 @@
         <w:rPr>
           <w:lang w:eastAsia="zh-TW"/>
         </w:rPr>
-        <w:t>mid-level windows that are designed to capture entire objects, instead of low-level superpixels that tend to fragment</w:t>
+        <w:t xml:space="preserve">mid-level windows that are designed to capture entire objects, instead of low-level </w:t>
+      </w:r>
+      <w:proofErr w:type="spellStart"/>
+      <w:r>
+        <w:rPr>
+          <w:lang w:eastAsia="zh-TW"/>
+        </w:rPr>
+        <w:t>superpixels</w:t>
+      </w:r>
+      <w:proofErr w:type="spellEnd"/>
+      <w:r>
+        <w:rPr>
+          <w:lang w:eastAsia="zh-TW"/>
+        </w:rPr>
+        <w:t xml:space="preserve"> that tend to fragment</w:t>
       </w:r>
       <w:r>
         <w:rPr>
@@ -934,7 +948,12 @@
       <w:pPr>
         <w:widowControl w:val="0"/>
         <w:adjustRightInd w:val="0"/>
+        <w:spacing w:after="240"/>
         <w:ind w:firstLine="202"/>
+        <w:rPr>
+          <w:rFonts w:ascii="CMR10" w:hAnsi="CMR10" w:cs="CMR10" w:hint="eastAsia"/>
+          <w:lang w:eastAsia="zh-TW"/>
+        </w:rPr>
       </w:pPr>
       <w:r>
         <w:rPr>
@@ -981,217 +1000,176 @@
     </w:p>
     <w:p>
       <w:pPr>
-        <w:pStyle w:val="2"/>
-      </w:pPr>
-      <w:r>
-        <w:t>Language</w:t>
+        <w:widowControl w:val="0"/>
+        <w:adjustRightInd w:val="0"/>
+        <w:ind w:firstLine="202"/>
+        <w:jc w:val="distribute"/>
+        <w:rPr>
+          <w:lang w:eastAsia="zh-TW"/>
+        </w:rPr>
+      </w:pPr>
+      <w:r>
+        <w:rPr>
+          <w:rFonts w:hint="eastAsia"/>
+          <w:lang w:eastAsia="zh-TW"/>
+        </w:rPr>
+        <w:t xml:space="preserve"> </w:t>
+      </w:r>
+      <w:r>
+        <w:rPr>
+          <w:lang w:eastAsia="zh-TW"/>
+        </w:rPr>
+        <w:t xml:space="preserve">For [3], this work follows a hybrid framework, which combines parametric and nonparametric method to solve this problem. First, they retrieved </w:t>
+      </w:r>
+      <w:proofErr w:type="spellStart"/>
+      <w:r>
+        <w:rPr>
+          <w:lang w:eastAsia="zh-TW"/>
+        </w:rPr>
+        <w:t>knn</w:t>
+      </w:r>
+      <w:proofErr w:type="spellEnd"/>
+      <w:r>
+        <w:rPr>
+          <w:lang w:eastAsia="zh-TW"/>
+        </w:rPr>
+        <w:t xml:space="preserve"> images for every query. Next, they divide query and training images into multi-level </w:t>
+      </w:r>
+      <w:proofErr w:type="spellStart"/>
+      <w:r>
+        <w:rPr>
+          <w:lang w:eastAsia="zh-TW"/>
+        </w:rPr>
+        <w:t>superpixels</w:t>
+      </w:r>
+      <w:proofErr w:type="spellEnd"/>
+      <w:r>
+        <w:rPr>
+          <w:lang w:eastAsia="zh-TW"/>
+        </w:rPr>
+        <w:t xml:space="preserve">. The goal is to find the best labeling for each </w:t>
+      </w:r>
+      <w:proofErr w:type="spellStart"/>
+      <w:r>
+        <w:rPr>
+          <w:lang w:eastAsia="zh-TW"/>
+        </w:rPr>
+        <w:t>superpixel</w:t>
+      </w:r>
+      <w:proofErr w:type="spellEnd"/>
+      <w:r>
+        <w:rPr>
+          <w:lang w:eastAsia="zh-TW"/>
+        </w:rPr>
+        <w:t xml:space="preserve">, and MRF is used to achieve the task. The parametric and nonparametric parts are embedded in the unary term of MRF energy function. For the nonparametric part, the k most similar </w:t>
+      </w:r>
+      <w:proofErr w:type="spellStart"/>
+      <w:r>
+        <w:rPr>
+          <w:lang w:eastAsia="zh-TW"/>
+        </w:rPr>
+        <w:t>superpixels</w:t>
+      </w:r>
+      <w:proofErr w:type="spellEnd"/>
+      <w:r>
+        <w:rPr>
+          <w:lang w:eastAsia="zh-TW"/>
+        </w:rPr>
+        <w:t xml:space="preserve"> of a query region are chosen. Therefore, the label of query region is determined by referencing those k neighboring regions. For the parametric part, they train a linear SVM for every label. As a result, the cost of belonging to certain label for a query</w:t>
+      </w:r>
+      <w:bookmarkStart w:id="0" w:name="_GoBack"/>
+      <w:bookmarkEnd w:id="0"/>
+      <w:r>
+        <w:rPr>
+          <w:lang w:eastAsia="zh-TW"/>
+        </w:rPr>
+        <w:t xml:space="preserve"> region could be determined. After getting initial labeling, the authors further extract global and local labeling context. The purpose of this is to refine the results of image retrieval and </w:t>
+      </w:r>
+      <w:proofErr w:type="spellStart"/>
+      <w:r>
+        <w:rPr>
+          <w:lang w:eastAsia="zh-TW"/>
+        </w:rPr>
+        <w:t>superpixel</w:t>
+      </w:r>
+      <w:proofErr w:type="spellEnd"/>
+      <w:r>
+        <w:rPr>
+          <w:lang w:eastAsia="zh-TW"/>
+        </w:rPr>
+        <w:t xml:space="preserve"> matching. </w:t>
       </w:r>
     </w:p>
     <w:p>
       <w:pPr>
-        <w:pStyle w:val="Text"/>
-      </w:pPr>
-      <w:r>
-        <w:t>All manuscripts must be</w:t>
-      </w:r>
-      <w:r>
-        <w:t xml:space="preserve"> in English.</w:t>
-      </w:r>
+        <w:widowControl w:val="0"/>
+        <w:adjustRightInd w:val="0"/>
+        <w:ind w:firstLine="202"/>
+        <w:jc w:val="distribute"/>
+        <w:rPr>
+          <w:lang w:eastAsia="zh-TW"/>
+        </w:rPr>
+      </w:pPr>
     </w:p>
     <w:p>
       <w:pPr>
-        <w:pStyle w:val="1"/>
-      </w:pPr>
-      <w:r>
-        <w:rPr>
-          <w:rFonts w:hint="eastAsia"/>
-        </w:rPr>
-        <w:t>Proposed Method</w:t>
+        <w:widowControl w:val="0"/>
+        <w:adjustRightInd w:val="0"/>
+        <w:ind w:firstLine="202"/>
+        <w:jc w:val="distribute"/>
+      </w:pPr>
+      <w:r>
+        <w:rPr>
+          <w:lang w:eastAsia="zh-TW"/>
+        </w:rPr>
+        <w:t xml:space="preserve">There are some points about this paper worth mentioning. First, since a single pixel does not contain sufficient information for recognition, the authors chose to recognize pixels in proper neighboring regions, i.e. </w:t>
+      </w:r>
+      <w:proofErr w:type="spellStart"/>
+      <w:r>
+        <w:rPr>
+          <w:lang w:eastAsia="zh-TW"/>
+        </w:rPr>
+        <w:t>superpixels</w:t>
+      </w:r>
+      <w:proofErr w:type="spellEnd"/>
+      <w:r>
+        <w:rPr>
+          <w:lang w:eastAsia="zh-TW"/>
+        </w:rPr>
+        <w:t>. Second, there are some rare classes causing data imbalance but somehow important. The authors expand data of rare classes to achieve better performance for parametric part. Third, they create a feedback loop to refine the results, and show that it really affects the performance</w:t>
+      </w:r>
+      <w:r>
+        <w:t>.</w:t>
       </w:r>
     </w:p>
     <w:p>
       <w:pPr>
-        <w:pStyle w:val="Text"/>
-        <w:rPr>
-          <w:lang w:eastAsia="zh-TW"/>
-        </w:rPr>
-      </w:pPr>
-      <w:r>
-        <w:rPr>
-          <w:rFonts w:hint="eastAsia"/>
-          <w:lang w:eastAsia="zh-TW"/>
-        </w:rPr>
-        <w:t xml:space="preserve">We use </w:t>
-      </w:r>
-      <w:r>
-        <w:rPr>
-          <w:lang w:eastAsia="zh-TW"/>
-        </w:rPr>
-        <w:t>Caffe</w:t>
-      </w:r>
-      <w:r>
-        <w:rPr>
-          <w:rFonts w:hint="eastAsia"/>
-          <w:lang w:eastAsia="zh-TW"/>
-        </w:rPr>
-        <w:t xml:space="preserve"> [1] to extract features of every image and regions in images</w:t>
-      </w:r>
-      <w:r>
-        <w:rPr>
-          <w:rFonts w:hint="eastAsia"/>
-          <w:lang w:eastAsia="zh-TW"/>
-        </w:rPr>
-        <w:t>.</w:t>
-      </w:r>
-      <w:r>
-        <w:rPr>
-          <w:rFonts w:hint="eastAsia"/>
-          <w:lang w:eastAsia="zh-TW"/>
-        </w:rPr>
-        <w:t xml:space="preserve"> </w:t>
-      </w:r>
-      <w:r>
-        <w:rPr>
-          <w:lang w:eastAsia="zh-TW"/>
-        </w:rPr>
-        <w:t>Caffe was created by Yangqing Jia during his PhD at UC Berkeley</w:t>
-      </w:r>
-      <w:r>
-        <w:rPr>
-          <w:rFonts w:hint="eastAsia"/>
-          <w:lang w:eastAsia="zh-TW"/>
-        </w:rPr>
-        <w:t xml:space="preserve">, it </w:t>
-      </w:r>
-      <w:r>
-        <w:rPr>
-          <w:lang w:eastAsia="zh-TW"/>
-        </w:rPr>
-        <w:t>is a deep learning framework developed with cleanliness, readability, and speed in mind.</w:t>
-      </w:r>
-      <w:r>
-        <w:rPr>
-          <w:rFonts w:hint="eastAsia"/>
-          <w:lang w:eastAsia="zh-TW"/>
-        </w:rPr>
-        <w:t xml:space="preserve"> Many works get impressive performance by using Caffe to extract features. This is why we use it to get features.</w:t>
-      </w:r>
-      <w:r>
-        <w:rPr>
-          <w:rFonts w:hint="eastAsia"/>
-          <w:lang w:eastAsia="zh-TW"/>
-        </w:rPr>
-        <w:t xml:space="preserve"> In order to speed up, we extract all features for every image and region beforehand.</w:t>
+        <w:pStyle w:val="2"/>
+      </w:pPr>
+      <w:r>
+        <w:t>Language</w:t>
       </w:r>
     </w:p>
     <w:p>
       <w:pPr>
         <w:pStyle w:val="Text"/>
-        <w:rPr>
-          <w:lang w:eastAsia="zh-TW"/>
-        </w:rPr>
-      </w:pPr>
-      <w:r>
-        <w:rPr>
-          <w:rFonts w:hint="eastAsia"/>
-          <w:lang w:eastAsia="zh-TW"/>
-        </w:rPr>
-        <w:t xml:space="preserve">Our method can be divided to </w:t>
-      </w:r>
-      <w:r>
-        <w:rPr>
-          <w:rFonts w:hint="eastAsia"/>
-          <w:lang w:eastAsia="zh-TW"/>
-        </w:rPr>
-        <w:t>three</w:t>
-      </w:r>
-      <w:r>
-        <w:rPr>
-          <w:rFonts w:hint="eastAsia"/>
-          <w:lang w:eastAsia="zh-TW"/>
-        </w:rPr>
-        <w:t xml:space="preserve"> steps. </w:t>
-      </w:r>
-      <w:r>
-        <w:rPr>
-          <w:rFonts w:hint="eastAsia"/>
-          <w:lang w:eastAsia="zh-TW"/>
-        </w:rPr>
-        <w:t xml:space="preserve">First, we retrieve images which are similar to query from training dataset. For every region in query image, we get similar regions </w:t>
-      </w:r>
-      <w:r>
-        <w:rPr>
-          <w:rFonts w:hint="eastAsia"/>
-          <w:lang w:eastAsia="zh-TW"/>
-        </w:rPr>
-        <w:t xml:space="preserve">that possibly contain correct label </w:t>
-      </w:r>
-      <w:r>
-        <w:rPr>
-          <w:rFonts w:hint="eastAsia"/>
-          <w:lang w:eastAsia="zh-TW"/>
-        </w:rPr>
-        <w:t xml:space="preserve">from retrieval </w:t>
-      </w:r>
-      <w:r>
-        <w:rPr>
-          <w:rFonts w:hint="eastAsia"/>
-          <w:lang w:eastAsia="zh-TW"/>
-        </w:rPr>
-        <w:t>set</w:t>
-      </w:r>
-      <w:r>
-        <w:rPr>
-          <w:rFonts w:hint="eastAsia"/>
-          <w:lang w:eastAsia="zh-TW"/>
-        </w:rPr>
-        <w:t>.</w:t>
-      </w:r>
-      <w:r>
-        <w:rPr>
-          <w:rFonts w:hint="eastAsia"/>
-          <w:lang w:eastAsia="zh-TW"/>
-        </w:rPr>
-        <w:t xml:space="preserve"> </w:t>
-      </w:r>
-      <w:r>
-        <w:rPr>
-          <w:rFonts w:hint="eastAsia"/>
-          <w:lang w:eastAsia="zh-TW"/>
-        </w:rPr>
-        <w:t xml:space="preserve">Then we resize retrieval regions and directly paste the labels to the </w:t>
-      </w:r>
-      <w:r>
-        <w:rPr>
-          <w:lang w:eastAsia="zh-TW"/>
-        </w:rPr>
-        <w:t>corresponding</w:t>
-      </w:r>
-      <w:r>
-        <w:rPr>
-          <w:rFonts w:hint="eastAsia"/>
-          <w:lang w:eastAsia="zh-TW"/>
-        </w:rPr>
-        <w:t xml:space="preserve"> position in query.</w:t>
-      </w:r>
-      <w:r>
-        <w:rPr>
-          <w:rFonts w:hint="eastAsia"/>
-          <w:lang w:eastAsia="zh-TW"/>
-        </w:rPr>
-        <w:t xml:space="preserve"> For the last step, we smooth  the labels with an MRF function.</w:t>
+      </w:pPr>
+      <w:r>
+        <w:t>All manuscripts must be</w:t>
+      </w:r>
+      <w:r>
+        <w:t xml:space="preserve"> in English.</w:t>
       </w:r>
     </w:p>
     <w:p>
       <w:pPr>
-        <w:pStyle w:val="2"/>
-      </w:pPr>
-      <w:r>
-        <w:rPr>
-          <w:rFonts w:hint="eastAsia"/>
-          <w:lang w:eastAsia="zh-TW"/>
-        </w:rPr>
-        <w:t>Image retrieval</w:t>
+        <w:pStyle w:val="1"/>
+      </w:pPr>
+      <w:r>
+        <w:rPr>
+          <w:rFonts w:hint="eastAsia"/>
+        </w:rPr>
+        <w:t>Proposed Method</w:t>
       </w:r>
     </w:p>
     <w:p>
@@ -1206,33 +1184,29 @@
           <w:rFonts w:hint="eastAsia"/>
           <w:lang w:eastAsia="zh-TW"/>
         </w:rPr>
-        <w:t xml:space="preserve">In this part, we want to </w:t>
-      </w:r>
-      <w:r>
-        <w:rPr>
-          <w:lang w:eastAsia="zh-TW"/>
-        </w:rPr>
-        <w:t>retrieve</w:t>
-      </w:r>
-      <w:r>
-        <w:rPr>
-          <w:rFonts w:hint="eastAsia"/>
-          <w:lang w:eastAsia="zh-TW"/>
-        </w:rPr>
-        <w:t xml:space="preserve"> k most </w:t>
-      </w:r>
-      <w:r>
-        <w:rPr>
-          <w:lang w:eastAsia="zh-TW"/>
-        </w:rPr>
-        <w:t>similar</w:t>
-      </w:r>
-      <w:r>
-        <w:rPr>
-          <w:rFonts w:hint="eastAsia"/>
-          <w:lang w:eastAsia="zh-TW"/>
-        </w:rPr>
-        <w:t xml:space="preserve"> images to the query.</w:t>
+        <w:t xml:space="preserve">We use </w:t>
+      </w:r>
+      <w:proofErr w:type="spellStart"/>
+      <w:r>
+        <w:rPr>
+          <w:lang w:eastAsia="zh-TW"/>
+        </w:rPr>
+        <w:t>Caffe</w:t>
+      </w:r>
+      <w:proofErr w:type="spellEnd"/>
+      <w:r>
+        <w:rPr>
+          <w:rFonts w:hint="eastAsia"/>
+          <w:lang w:eastAsia="zh-TW"/>
+        </w:rPr>
+        <w:t xml:space="preserve"> [1] to extract features of every image and regions in images</w:t>
+      </w:r>
+      <w:r>
+        <w:rPr>
+          <w:rFonts w:hint="eastAsia"/>
+          <w:lang w:eastAsia="zh-TW"/>
+        </w:rPr>
+        <w:t>.</w:t>
       </w:r>
       <w:r>
         <w:rPr>
@@ -1241,151 +1215,216 @@
         </w:rPr>
         <w:t xml:space="preserve"> </w:t>
       </w:r>
-      <w:r>
-        <w:rPr>
-          <w:rFonts w:hint="eastAsia"/>
-          <w:lang w:eastAsia="zh-TW"/>
-        </w:rPr>
-        <w:t>Because the features are already off-lined extracted, we can directly use Euclidean distance to measure similarity between training image and the query.</w:t>
-      </w:r>
-      <w:r>
-        <w:rPr>
-          <w:rFonts w:hint="eastAsia"/>
-          <w:lang w:eastAsia="zh-TW"/>
-        </w:rPr>
-        <w:t xml:space="preserve"> After that, we rank the similarity and then choose k most similar as image retrieval set.</w:t>
+      <w:proofErr w:type="spellStart"/>
+      <w:r>
+        <w:rPr>
+          <w:lang w:eastAsia="zh-TW"/>
+        </w:rPr>
+        <w:t>Caffe</w:t>
+      </w:r>
+      <w:proofErr w:type="spellEnd"/>
+      <w:r>
+        <w:rPr>
+          <w:lang w:eastAsia="zh-TW"/>
+        </w:rPr>
+        <w:t xml:space="preserve"> was created by </w:t>
+      </w:r>
+      <w:proofErr w:type="spellStart"/>
+      <w:r>
+        <w:rPr>
+          <w:lang w:eastAsia="zh-TW"/>
+        </w:rPr>
+        <w:t>Yangqing</w:t>
+      </w:r>
+      <w:proofErr w:type="spellEnd"/>
+      <w:r>
+        <w:rPr>
+          <w:lang w:eastAsia="zh-TW"/>
+        </w:rPr>
+        <w:t xml:space="preserve"> </w:t>
+      </w:r>
+      <w:proofErr w:type="spellStart"/>
+      <w:r>
+        <w:rPr>
+          <w:lang w:eastAsia="zh-TW"/>
+        </w:rPr>
+        <w:t>Jia</w:t>
+      </w:r>
+      <w:proofErr w:type="spellEnd"/>
+      <w:r>
+        <w:rPr>
+          <w:lang w:eastAsia="zh-TW"/>
+        </w:rPr>
+        <w:t xml:space="preserve"> during his PhD at UC Berkeley</w:t>
+      </w:r>
+      <w:r>
+        <w:rPr>
+          <w:rFonts w:hint="eastAsia"/>
+          <w:lang w:eastAsia="zh-TW"/>
+        </w:rPr>
+        <w:t xml:space="preserve">, it </w:t>
+      </w:r>
+      <w:r>
+        <w:rPr>
+          <w:lang w:eastAsia="zh-TW"/>
+        </w:rPr>
+        <w:t>is a deep learning framework developed with cleanliness, readability, and speed in mind.</w:t>
+      </w:r>
+      <w:r>
+        <w:rPr>
+          <w:rFonts w:hint="eastAsia"/>
+          <w:lang w:eastAsia="zh-TW"/>
+        </w:rPr>
+        <w:t xml:space="preserve"> Many works get impressive performance by using </w:t>
+      </w:r>
+      <w:proofErr w:type="spellStart"/>
+      <w:r>
+        <w:rPr>
+          <w:rFonts w:hint="eastAsia"/>
+          <w:lang w:eastAsia="zh-TW"/>
+        </w:rPr>
+        <w:t>Caffe</w:t>
+      </w:r>
+      <w:proofErr w:type="spellEnd"/>
+      <w:r>
+        <w:rPr>
+          <w:rFonts w:hint="eastAsia"/>
+          <w:lang w:eastAsia="zh-TW"/>
+        </w:rPr>
+        <w:t xml:space="preserve"> to extract features. This is why we use it to get features.</w:t>
+      </w:r>
+      <w:r>
+        <w:rPr>
+          <w:rFonts w:hint="eastAsia"/>
+          <w:lang w:eastAsia="zh-TW"/>
+        </w:rPr>
+        <w:t xml:space="preserve"> In order to speed up, we extract all features for every image and region beforehand.</w:t>
       </w:r>
     </w:p>
     <w:p>
       <w:pPr>
-        <w:pStyle w:val="2"/>
-      </w:pPr>
-      <w:r>
-        <w:rPr>
-          <w:rFonts w:hint="eastAsia"/>
-          <w:lang w:eastAsia="zh-TW"/>
-        </w:rPr>
-        <w:t>Region retrieval</w:t>
+        <w:pStyle w:val="Text"/>
+        <w:rPr>
+          <w:lang w:eastAsia="zh-TW"/>
+        </w:rPr>
+      </w:pPr>
+      <w:r>
+        <w:rPr>
+          <w:rFonts w:hint="eastAsia"/>
+          <w:lang w:eastAsia="zh-TW"/>
+        </w:rPr>
+        <w:t xml:space="preserve">Our method can be divided to </w:t>
+      </w:r>
+      <w:r>
+        <w:rPr>
+          <w:rFonts w:hint="eastAsia"/>
+          <w:lang w:eastAsia="zh-TW"/>
+        </w:rPr>
+        <w:t>three</w:t>
+      </w:r>
+      <w:r>
+        <w:rPr>
+          <w:rFonts w:hint="eastAsia"/>
+          <w:lang w:eastAsia="zh-TW"/>
+        </w:rPr>
+        <w:t xml:space="preserve"> steps. </w:t>
+      </w:r>
+      <w:r>
+        <w:rPr>
+          <w:rFonts w:hint="eastAsia"/>
+          <w:lang w:eastAsia="zh-TW"/>
+        </w:rPr>
+        <w:t xml:space="preserve">First, we retrieve images which are similar to query from training dataset. For every region in query image, we get similar regions </w:t>
+      </w:r>
+      <w:r>
+        <w:rPr>
+          <w:rFonts w:hint="eastAsia"/>
+          <w:lang w:eastAsia="zh-TW"/>
+        </w:rPr>
+        <w:t xml:space="preserve">that possibly contain correct label </w:t>
+      </w:r>
+      <w:r>
+        <w:rPr>
+          <w:rFonts w:hint="eastAsia"/>
+          <w:lang w:eastAsia="zh-TW"/>
+        </w:rPr>
+        <w:t xml:space="preserve">from retrieval </w:t>
+      </w:r>
+      <w:r>
+        <w:rPr>
+          <w:rFonts w:hint="eastAsia"/>
+          <w:lang w:eastAsia="zh-TW"/>
+        </w:rPr>
+        <w:t>set</w:t>
+      </w:r>
+      <w:r>
+        <w:rPr>
+          <w:rFonts w:hint="eastAsia"/>
+          <w:lang w:eastAsia="zh-TW"/>
+        </w:rPr>
+        <w:t>.</w:t>
+      </w:r>
+      <w:r>
+        <w:rPr>
+          <w:rFonts w:hint="eastAsia"/>
+          <w:lang w:eastAsia="zh-TW"/>
+        </w:rPr>
+        <w:t xml:space="preserve"> </w:t>
+      </w:r>
+      <w:r>
+        <w:rPr>
+          <w:rFonts w:hint="eastAsia"/>
+          <w:lang w:eastAsia="zh-TW"/>
+        </w:rPr>
+        <w:t xml:space="preserve">Then we resize retrieval regions and directly paste the labels to the </w:t>
+      </w:r>
+      <w:r>
+        <w:rPr>
+          <w:lang w:eastAsia="zh-TW"/>
+        </w:rPr>
+        <w:t>corresponding</w:t>
+      </w:r>
+      <w:r>
+        <w:rPr>
+          <w:rFonts w:hint="eastAsia"/>
+          <w:lang w:eastAsia="zh-TW"/>
+        </w:rPr>
+        <w:t xml:space="preserve"> position in query.</w:t>
+      </w:r>
+      <w:r>
+        <w:rPr>
+          <w:rFonts w:hint="eastAsia"/>
+          <w:lang w:eastAsia="zh-TW"/>
+        </w:rPr>
+        <w:t xml:space="preserve"> For the last step, we </w:t>
+      </w:r>
+      <w:proofErr w:type="gramStart"/>
+      <w:r>
+        <w:rPr>
+          <w:rFonts w:hint="eastAsia"/>
+          <w:lang w:eastAsia="zh-TW"/>
+        </w:rPr>
+        <w:t>smooth  the</w:t>
+      </w:r>
+      <w:proofErr w:type="gramEnd"/>
+      <w:r>
+        <w:rPr>
+          <w:rFonts w:hint="eastAsia"/>
+          <w:lang w:eastAsia="zh-TW"/>
+        </w:rPr>
+        <w:t xml:space="preserve"> labels with an MRF function.</w:t>
       </w:r>
     </w:p>
     <w:p>
       <w:pPr>
-        <w:pStyle w:val="Text"/>
-        <w:rPr>
-          <w:lang w:eastAsia="zh-TW"/>
-        </w:rPr>
-      </w:pPr>
-      <w:r>
-        <w:rPr>
-          <w:rFonts w:hint="eastAsia"/>
-          <w:lang w:eastAsia="zh-TW"/>
-        </w:rPr>
-        <w:t xml:space="preserve">Since we </w:t>
-      </w:r>
-      <w:r>
-        <w:rPr>
-          <w:rFonts w:hint="eastAsia"/>
-          <w:lang w:eastAsia="zh-TW"/>
-        </w:rPr>
-        <w:t xml:space="preserve">want to get more complete objects, </w:t>
-      </w:r>
-      <w:r>
-        <w:rPr>
-          <w:rFonts w:hint="eastAsia"/>
-          <w:lang w:eastAsia="zh-TW"/>
-        </w:rPr>
-        <w:t xml:space="preserve">we </w:t>
-      </w:r>
-      <w:r>
-        <w:rPr>
-          <w:rFonts w:hint="eastAsia"/>
-          <w:lang w:eastAsia="zh-TW"/>
-        </w:rPr>
-        <w:t xml:space="preserve">use </w:t>
-      </w:r>
-      <w:r>
-        <w:rPr>
-          <w:rFonts w:hint="eastAsia"/>
-          <w:lang w:eastAsia="zh-TW"/>
-        </w:rPr>
-        <w:t>windows</w:t>
-      </w:r>
-      <w:r>
-        <w:rPr>
-          <w:rFonts w:hint="eastAsia"/>
-          <w:lang w:eastAsia="zh-TW"/>
-        </w:rPr>
-        <w:t xml:space="preserve"> to locate possible regions</w:t>
-      </w:r>
-      <w:r>
-        <w:rPr>
-          <w:rFonts w:hint="eastAsia"/>
-          <w:lang w:eastAsia="zh-TW"/>
-        </w:rPr>
-        <w:t xml:space="preserve"> that may contain the target</w:t>
-      </w:r>
-      <w:r>
-        <w:rPr>
-          <w:rFonts w:hint="eastAsia"/>
-          <w:lang w:eastAsia="zh-TW"/>
-        </w:rPr>
-        <w:t>.</w:t>
-      </w:r>
-      <w:r>
-        <w:rPr>
-          <w:rFonts w:hint="eastAsia"/>
-          <w:lang w:eastAsia="zh-TW"/>
-        </w:rPr>
-        <w:t xml:space="preserve"> </w:t>
-      </w:r>
-      <w:r>
-        <w:rPr>
-          <w:rFonts w:hint="eastAsia"/>
-          <w:lang w:eastAsia="zh-TW"/>
-        </w:rPr>
-        <w:t>We use RCNN to obtain object proposals</w:t>
-      </w:r>
-      <w:r>
-        <w:rPr>
-          <w:rFonts w:hint="eastAsia"/>
-          <w:lang w:eastAsia="zh-TW"/>
-        </w:rPr>
-        <w:t xml:space="preserve"> both in retrieval images and the query</w:t>
-      </w:r>
-      <w:r>
-        <w:rPr>
-          <w:rFonts w:hint="eastAsia"/>
-          <w:lang w:eastAsia="zh-TW"/>
-        </w:rPr>
-        <w:t>.</w:t>
-      </w:r>
-      <w:r>
-        <w:rPr>
-          <w:rFonts w:hint="eastAsia"/>
-          <w:lang w:eastAsia="zh-TW"/>
-        </w:rPr>
-        <w:t xml:space="preserve"> </w:t>
-      </w:r>
-      <w:r>
-        <w:rPr>
-          <w:rFonts w:hint="eastAsia"/>
-          <w:lang w:eastAsia="zh-TW"/>
-        </w:rPr>
-        <w:t xml:space="preserve">This step </w:t>
-      </w:r>
-      <w:r>
-        <w:rPr>
-          <w:rFonts w:hint="eastAsia"/>
-          <w:lang w:eastAsia="zh-TW"/>
-        </w:rPr>
-        <w:t>i</w:t>
-      </w:r>
-      <w:r>
-        <w:rPr>
-          <w:rFonts w:hint="eastAsia"/>
-          <w:lang w:eastAsia="zh-TW"/>
-        </w:rPr>
-        <w:t>s also done off-lined.</w:t>
+        <w:pStyle w:val="2"/>
+      </w:pPr>
+      <w:r>
+        <w:rPr>
+          <w:rFonts w:hint="eastAsia"/>
+          <w:lang w:eastAsia="zh-TW"/>
+        </w:rPr>
+        <w:t>Image retrieval</w:t>
       </w:r>
     </w:p>
     <w:p>
@@ -1400,7 +1439,33 @@
           <w:rFonts w:hint="eastAsia"/>
           <w:lang w:eastAsia="zh-TW"/>
         </w:rPr>
-        <w:t>For each region in the query, we get k most similar regions from retrieval set.</w:t>
+        <w:t xml:space="preserve">In this part, we want to </w:t>
+      </w:r>
+      <w:r>
+        <w:rPr>
+          <w:lang w:eastAsia="zh-TW"/>
+        </w:rPr>
+        <w:t>retrieve</w:t>
+      </w:r>
+      <w:r>
+        <w:rPr>
+          <w:rFonts w:hint="eastAsia"/>
+          <w:lang w:eastAsia="zh-TW"/>
+        </w:rPr>
+        <w:t xml:space="preserve"> k most </w:t>
+      </w:r>
+      <w:r>
+        <w:rPr>
+          <w:lang w:eastAsia="zh-TW"/>
+        </w:rPr>
+        <w:t>similar</w:t>
+      </w:r>
+      <w:r>
+        <w:rPr>
+          <w:rFonts w:hint="eastAsia"/>
+          <w:lang w:eastAsia="zh-TW"/>
+        </w:rPr>
+        <w:t xml:space="preserve"> images to the query.</w:t>
       </w:r>
       <w:r>
         <w:rPr>
@@ -1414,21 +1479,14 @@
           <w:rFonts w:hint="eastAsia"/>
           <w:lang w:eastAsia="zh-TW"/>
         </w:rPr>
-        <w:t xml:space="preserve">Euclidean distance is used as </w:t>
-      </w:r>
-      <w:r>
-        <w:rPr>
-          <w:rFonts w:hint="eastAsia"/>
-          <w:lang w:eastAsia="zh-TW"/>
-        </w:rPr>
-        <w:t>similarity measure</w:t>
-      </w:r>
-      <w:r>
-        <w:rPr>
-          <w:rFonts w:hint="eastAsia"/>
-          <w:lang w:eastAsia="zh-TW"/>
-        </w:rPr>
-        <w:t>ment.</w:t>
+        <w:t>Because the features are already off-lined extracted, we can directly use Euclidean distance to measure similarity between training image and the query.</w:t>
+      </w:r>
+      <w:r>
+        <w:rPr>
+          <w:rFonts w:hint="eastAsia"/>
+          <w:lang w:eastAsia="zh-TW"/>
+        </w:rPr>
+        <w:t xml:space="preserve"> After that, we rank the similarity and then choose k most similar as image retrieval set.</w:t>
       </w:r>
     </w:p>
     <w:p>
@@ -1440,6 +1498,182 @@
           <w:rFonts w:hint="eastAsia"/>
           <w:lang w:eastAsia="zh-TW"/>
         </w:rPr>
+        <w:t>Region retrieval</w:t>
+      </w:r>
+    </w:p>
+    <w:p>
+      <w:pPr>
+        <w:pStyle w:val="Text"/>
+        <w:rPr>
+          <w:lang w:eastAsia="zh-TW"/>
+        </w:rPr>
+      </w:pPr>
+      <w:r>
+        <w:rPr>
+          <w:rFonts w:hint="eastAsia"/>
+          <w:lang w:eastAsia="zh-TW"/>
+        </w:rPr>
+        <w:t xml:space="preserve">Since we </w:t>
+      </w:r>
+      <w:r>
+        <w:rPr>
+          <w:rFonts w:hint="eastAsia"/>
+          <w:lang w:eastAsia="zh-TW"/>
+        </w:rPr>
+        <w:t xml:space="preserve">want to get more complete objects, </w:t>
+      </w:r>
+      <w:r>
+        <w:rPr>
+          <w:rFonts w:hint="eastAsia"/>
+          <w:lang w:eastAsia="zh-TW"/>
+        </w:rPr>
+        <w:t xml:space="preserve">we </w:t>
+      </w:r>
+      <w:r>
+        <w:rPr>
+          <w:rFonts w:hint="eastAsia"/>
+          <w:lang w:eastAsia="zh-TW"/>
+        </w:rPr>
+        <w:t xml:space="preserve">use </w:t>
+      </w:r>
+      <w:r>
+        <w:rPr>
+          <w:rFonts w:hint="eastAsia"/>
+          <w:lang w:eastAsia="zh-TW"/>
+        </w:rPr>
+        <w:t>windows</w:t>
+      </w:r>
+      <w:r>
+        <w:rPr>
+          <w:rFonts w:hint="eastAsia"/>
+          <w:lang w:eastAsia="zh-TW"/>
+        </w:rPr>
+        <w:t xml:space="preserve"> to locate possible regions</w:t>
+      </w:r>
+      <w:r>
+        <w:rPr>
+          <w:rFonts w:hint="eastAsia"/>
+          <w:lang w:eastAsia="zh-TW"/>
+        </w:rPr>
+        <w:t xml:space="preserve"> that may contain the target</w:t>
+      </w:r>
+      <w:r>
+        <w:rPr>
+          <w:rFonts w:hint="eastAsia"/>
+          <w:lang w:eastAsia="zh-TW"/>
+        </w:rPr>
+        <w:t>.</w:t>
+      </w:r>
+      <w:r>
+        <w:rPr>
+          <w:rFonts w:hint="eastAsia"/>
+          <w:lang w:eastAsia="zh-TW"/>
+        </w:rPr>
+        <w:t xml:space="preserve"> </w:t>
+      </w:r>
+      <w:r>
+        <w:rPr>
+          <w:rFonts w:hint="eastAsia"/>
+          <w:lang w:eastAsia="zh-TW"/>
+        </w:rPr>
+        <w:t>We use RCNN to obtain object proposals</w:t>
+      </w:r>
+      <w:r>
+        <w:rPr>
+          <w:rFonts w:hint="eastAsia"/>
+          <w:lang w:eastAsia="zh-TW"/>
+        </w:rPr>
+        <w:t xml:space="preserve"> both in retrieval images and the query</w:t>
+      </w:r>
+      <w:r>
+        <w:rPr>
+          <w:rFonts w:hint="eastAsia"/>
+          <w:lang w:eastAsia="zh-TW"/>
+        </w:rPr>
+        <w:t>.</w:t>
+      </w:r>
+      <w:r>
+        <w:rPr>
+          <w:rFonts w:hint="eastAsia"/>
+          <w:lang w:eastAsia="zh-TW"/>
+        </w:rPr>
+        <w:t xml:space="preserve"> </w:t>
+      </w:r>
+      <w:r>
+        <w:rPr>
+          <w:rFonts w:hint="eastAsia"/>
+          <w:lang w:eastAsia="zh-TW"/>
+        </w:rPr>
+        <w:t xml:space="preserve">This step </w:t>
+      </w:r>
+      <w:r>
+        <w:rPr>
+          <w:rFonts w:hint="eastAsia"/>
+          <w:lang w:eastAsia="zh-TW"/>
+        </w:rPr>
+        <w:t>i</w:t>
+      </w:r>
+      <w:r>
+        <w:rPr>
+          <w:rFonts w:hint="eastAsia"/>
+          <w:lang w:eastAsia="zh-TW"/>
+        </w:rPr>
+        <w:t>s also done off-lined.</w:t>
+      </w:r>
+    </w:p>
+    <w:p>
+      <w:pPr>
+        <w:pStyle w:val="Text"/>
+        <w:rPr>
+          <w:lang w:eastAsia="zh-TW"/>
+        </w:rPr>
+      </w:pPr>
+      <w:r>
+        <w:rPr>
+          <w:rFonts w:hint="eastAsia"/>
+          <w:lang w:eastAsia="zh-TW"/>
+        </w:rPr>
+        <w:t>For each region in the query, we get k most similar regions from retrieval set.</w:t>
+      </w:r>
+      <w:r>
+        <w:rPr>
+          <w:rFonts w:hint="eastAsia"/>
+          <w:lang w:eastAsia="zh-TW"/>
+        </w:rPr>
+        <w:t xml:space="preserve"> </w:t>
+      </w:r>
+      <w:r>
+        <w:rPr>
+          <w:rFonts w:hint="eastAsia"/>
+          <w:lang w:eastAsia="zh-TW"/>
+        </w:rPr>
+        <w:t xml:space="preserve">Euclidean distance is used as </w:t>
+      </w:r>
+      <w:r>
+        <w:rPr>
+          <w:rFonts w:hint="eastAsia"/>
+          <w:lang w:eastAsia="zh-TW"/>
+        </w:rPr>
+        <w:t>similarity measure</w:t>
+      </w:r>
+      <w:r>
+        <w:rPr>
+          <w:rFonts w:hint="eastAsia"/>
+          <w:lang w:eastAsia="zh-TW"/>
+        </w:rPr>
+        <w:t>ment.</w:t>
+      </w:r>
+    </w:p>
+    <w:p>
+      <w:pPr>
+        <w:pStyle w:val="2"/>
+      </w:pPr>
+      <w:r>
+        <w:rPr>
+          <w:rFonts w:hint="eastAsia"/>
+          <w:lang w:eastAsia="zh-TW"/>
+        </w:rPr>
+        <w:lastRenderedPageBreak/>
         <w:t>Label Propagate</w:t>
       </w:r>
     </w:p>
@@ -2066,6 +2300,7 @@
           <w:lang w:eastAsia="zh-TW"/>
         </w:rPr>
       </w:pPr>
+      <w:proofErr w:type="gramStart"/>
       <w:r>
         <w:rPr>
           <w:rFonts w:hint="eastAsia"/>
@@ -2073,6 +2308,7 @@
         </w:rPr>
         <w:t>where</w:t>
       </w:r>
+      <w:proofErr w:type="gramEnd"/>
     </w:p>
     <w:p>
       <w:pPr>
@@ -2710,12 +2946,21 @@
         </w:rPr>
         <w:t xml:space="preserve"> </w:t>
       </w:r>
-      <w:r>
-        <w:rPr>
-          <w:rFonts w:hint="eastAsia"/>
-          <w:lang w:eastAsia="zh-TW"/>
-        </w:rPr>
-        <w:t xml:space="preserve">is window similarity, formed by RBF distance between color features of </w:t>
+      <w:proofErr w:type="gramStart"/>
+      <w:r>
+        <w:rPr>
+          <w:rFonts w:hint="eastAsia"/>
+          <w:lang w:eastAsia="zh-TW"/>
+        </w:rPr>
+        <w:t>is</w:t>
+      </w:r>
+      <w:proofErr w:type="gramEnd"/>
+      <w:r>
+        <w:rPr>
+          <w:rFonts w:hint="eastAsia"/>
+          <w:lang w:eastAsia="zh-TW"/>
+        </w:rPr>
+        <w:t xml:space="preserve"> window similarity, formed by RBF distance between color features of </w:t>
       </w:r>
       <m:oMath>
         <m:sSub>
@@ -2734,14 +2979,7 @@
                 <w:rFonts w:ascii="Cambria Math" w:hAnsi="Cambria Math"/>
                 <w:lang w:eastAsia="zh-TW"/>
               </w:rPr>
-              <m:t>q</m:t>
-            </m:r>
-            <m:r>
-              <w:rPr>
-                <w:rFonts w:ascii="Cambria Math" w:hAnsi="Cambria Math"/>
-                <w:lang w:eastAsia="zh-TW"/>
-              </w:rPr>
-              <m:t>w</m:t>
+              <m:t>qw</m:t>
             </m:r>
           </m:e>
           <m:sub>
@@ -2895,15 +3133,7 @@
           <w:rFonts w:hint="eastAsia"/>
           <w:lang w:eastAsia="zh-TW"/>
         </w:rPr>
-        <w:t xml:space="preserve">retrieval </w:t>
-      </w:r>
-      <w:r>
-        <w:rPr>
-          <w:rFonts w:hint="eastAsia"/>
-          <w:lang w:eastAsia="zh-TW"/>
-        </w:rPr>
-        <w:lastRenderedPageBreak/>
-        <w:t>windows</w:t>
+        <w:t>retrieval windows</w:t>
       </w:r>
       <w:r>
         <w:rPr>
@@ -2991,7 +3221,23 @@
           <w:rFonts w:hint="eastAsia"/>
           <w:lang w:eastAsia="zh-TW"/>
         </w:rPr>
-        <w:t xml:space="preserve"> is term frequency for </w:t>
+        <w:t xml:space="preserve"> </w:t>
+      </w:r>
+      <w:proofErr w:type="gramStart"/>
+      <w:r>
+        <w:rPr>
+          <w:rFonts w:hint="eastAsia"/>
+          <w:lang w:eastAsia="zh-TW"/>
+        </w:rPr>
+        <w:t>is</w:t>
+      </w:r>
+      <w:proofErr w:type="gramEnd"/>
+      <w:r>
+        <w:rPr>
+          <w:rFonts w:hint="eastAsia"/>
+          <w:lang w:eastAsia="zh-TW"/>
+        </w:rPr>
+        <w:t xml:space="preserve"> term frequency for </w:t>
       </w:r>
       <w:r>
         <w:rPr>
@@ -3151,7 +3397,23 @@
           <w:rFonts w:hint="eastAsia"/>
           <w:lang w:eastAsia="zh-TW"/>
         </w:rPr>
-        <w:t xml:space="preserve"> is the size of retrieval window. </w:t>
+        <w:t xml:space="preserve"> </w:t>
+      </w:r>
+      <w:proofErr w:type="gramStart"/>
+      <w:r>
+        <w:rPr>
+          <w:rFonts w:hint="eastAsia"/>
+          <w:lang w:eastAsia="zh-TW"/>
+        </w:rPr>
+        <w:t>is</w:t>
+      </w:r>
+      <w:proofErr w:type="gramEnd"/>
+      <w:r>
+        <w:rPr>
+          <w:rFonts w:hint="eastAsia"/>
+          <w:lang w:eastAsia="zh-TW"/>
+        </w:rPr>
+        <w:t xml:space="preserve"> the size of retrieval window. </w:t>
       </w:r>
       <w:r>
         <w:rPr>
@@ -3188,7 +3450,23 @@
           <w:rFonts w:hint="eastAsia"/>
           <w:lang w:eastAsia="zh-TW"/>
         </w:rPr>
-        <w:t xml:space="preserve">The second part of the energy function is binary term. First we use blablabla method to get label </w:t>
+        <w:t xml:space="preserve">The second part of the energy function is binary term. First we use </w:t>
+      </w:r>
+      <w:proofErr w:type="spellStart"/>
+      <w:r>
+        <w:rPr>
+          <w:rFonts w:hint="eastAsia"/>
+          <w:lang w:eastAsia="zh-TW"/>
+        </w:rPr>
+        <w:t>blablabla</w:t>
+      </w:r>
+      <w:proofErr w:type="spellEnd"/>
+      <w:r>
+        <w:rPr>
+          <w:rFonts w:hint="eastAsia"/>
+          <w:lang w:eastAsia="zh-TW"/>
+        </w:rPr>
+        <w:t xml:space="preserve"> method to get label </w:t>
       </w:r>
       <w:r>
         <w:rPr>
@@ -3222,7 +3500,15 @@
           <w:rFonts w:hint="eastAsia"/>
           <w:lang w:eastAsia="zh-TW"/>
         </w:rPr>
-        <w:t xml:space="preserve"> For two adjacent pixels, if they b</w:t>
+        <w:t xml:space="preserve"> </w:t>
+      </w:r>
+      <w:r>
+        <w:rPr>
+          <w:rFonts w:hint="eastAsia"/>
+          <w:lang w:eastAsia="zh-TW"/>
+        </w:rPr>
+        <w:lastRenderedPageBreak/>
+        <w:t>For two adjacent pixels, if they b</w:t>
       </w:r>
       <w:r>
         <w:rPr>
@@ -3306,9 +3592,6 @@
     <w:p>
       <w:pPr>
         <w:pStyle w:val="1"/>
-        <w:rPr>
-          <w:rFonts w:hint="eastAsia"/>
-        </w:rPr>
       </w:pPr>
       <w:r>
         <w:rPr>
@@ -3324,8 +3607,6 @@
           <w:lang w:eastAsia="zh-TW"/>
         </w:rPr>
       </w:pPr>
-      <w:bookmarkStart w:id="0" w:name="_GoBack"/>
-      <w:bookmarkEnd w:id="0"/>
     </w:p>
     <w:p>
       <w:pPr>
@@ -3364,7 +3645,55 @@
         <w:pStyle w:val="References"/>
       </w:pPr>
       <w:r>
-        <w:t>Y. Jia, E. Shelhamer, J. Donahue, S. Karayev, J. Long, R. Girshick, S. Guadarrama, and T. Darrell. Caffe:</w:t>
+        <w:t xml:space="preserve">Y. </w:t>
+      </w:r>
+      <w:proofErr w:type="spellStart"/>
+      <w:r>
+        <w:t>Jia</w:t>
+      </w:r>
+      <w:proofErr w:type="spellEnd"/>
+      <w:r>
+        <w:t xml:space="preserve">, E. </w:t>
+      </w:r>
+      <w:proofErr w:type="spellStart"/>
+      <w:r>
+        <w:t>Shelhamer</w:t>
+      </w:r>
+      <w:proofErr w:type="spellEnd"/>
+      <w:r>
+        <w:t xml:space="preserve">, J. Donahue, S. </w:t>
+      </w:r>
+      <w:proofErr w:type="spellStart"/>
+      <w:r>
+        <w:t>Karayev</w:t>
+      </w:r>
+      <w:proofErr w:type="spellEnd"/>
+      <w:r>
+        <w:t xml:space="preserve">, J. Long, R. </w:t>
+      </w:r>
+      <w:proofErr w:type="spellStart"/>
+      <w:r>
+        <w:t>Girshick</w:t>
+      </w:r>
+      <w:proofErr w:type="spellEnd"/>
+      <w:r>
+        <w:t xml:space="preserve">, S. </w:t>
+      </w:r>
+      <w:proofErr w:type="spellStart"/>
+      <w:r>
+        <w:t>Guadarrama</w:t>
+      </w:r>
+      <w:proofErr w:type="spellEnd"/>
+      <w:r>
+        <w:t xml:space="preserve">, and T. Darrell. </w:t>
+      </w:r>
+      <w:proofErr w:type="spellStart"/>
+      <w:r>
+        <w:t>Caffe</w:t>
+      </w:r>
+      <w:proofErr w:type="spellEnd"/>
+      <w:r>
+        <w:t>:</w:t>
       </w:r>
       <w:r>
         <w:rPr>
@@ -3374,14 +3703,23 @@
         <w:t xml:space="preserve"> </w:t>
       </w:r>
       <w:r>
-        <w:t>Convolutional architecture for fast feature embedding. arXiv preprint arXiv:1408.5093, 2014.</w:t>
+        <w:t xml:space="preserve">Convolutional architecture for fast feature embedding. </w:t>
+      </w:r>
+      <w:proofErr w:type="spellStart"/>
+      <w:proofErr w:type="gramStart"/>
+      <w:r>
+        <w:t>arXiv</w:t>
+      </w:r>
+      <w:proofErr w:type="spellEnd"/>
+      <w:proofErr w:type="gramEnd"/>
+      <w:r>
+        <w:t xml:space="preserve"> preprint arXiv:1408.5093, 2014.</w:t>
       </w:r>
     </w:p>
     <w:p>
       <w:pPr>
         <w:pStyle w:val="References"/>
         <w:rPr>
-          <w:rFonts w:hint="eastAsia"/>
           <w:lang w:eastAsia="zh-TW"/>
         </w:rPr>
       </w:pPr>
@@ -3431,11 +3769,19 @@
         </w:rPr>
         <w:t xml:space="preserve">, </w:t>
       </w:r>
-      <w:r>
-        <w:rPr>
-          <w:lang w:eastAsia="zh-TW"/>
-        </w:rPr>
-        <w:t>CollageParsing: Nonparametric scene parsing by</w:t>
+      <w:proofErr w:type="spellStart"/>
+      <w:r>
+        <w:rPr>
+          <w:lang w:eastAsia="zh-TW"/>
+        </w:rPr>
+        <w:t>CollageParsing</w:t>
+      </w:r>
+      <w:proofErr w:type="spellEnd"/>
+      <w:r>
+        <w:rPr>
+          <w:lang w:eastAsia="zh-TW"/>
+        </w:rPr>
+        <w:t>: Nonparametric scene parsing by</w:t>
       </w:r>
       <w:r>
         <w:rPr>
@@ -3744,7 +4090,23 @@
                                   <w:b w:val="0"/>
                                   <w:sz w:val="18"/>
                                 </w:rPr>
-                                <w:t xml:space="preserve"> captions should be centred.</w:t>
+                                <w:t xml:space="preserve"> captions should be </w:t>
+                              </w:r>
+                              <w:proofErr w:type="spellStart"/>
+                              <w:r>
+                                <w:rPr>
+                                  <w:b w:val="0"/>
+                                  <w:sz w:val="18"/>
+                                </w:rPr>
+                                <w:t>centred</w:t>
+                              </w:r>
+                              <w:proofErr w:type="spellEnd"/>
+                              <w:r>
+                                <w:rPr>
+                                  <w:b w:val="0"/>
+                                  <w:sz w:val="18"/>
+                                </w:rPr>
+                                <w:t>.</w:t>
                               </w:r>
                             </w:p>
                           </w:txbxContent>
@@ -3938,7 +4300,7 @@
         <w:rStyle w:val="ab"/>
         <w:noProof/>
       </w:rPr>
-      <w:t>4322</w:t>
+      <w:t>4321</w:t>
     </w:r>
     <w:r>
       <w:rPr>

</xml_diff>